<commit_message>
memperbaiki  bagian contact us dengan responsivitas nya
</commit_message>
<xml_diff>
--- a/CV_Faiz_Ilyasa.docx
+++ b/CV_Faiz_Ilyasa.docx
@@ -51,14 +51,7 @@
           <w:sz w:val="24"/>
           <w:szCs w:val="24"/>
         </w:rPr>
-        <w:t>+62 8</w:t>
-      </w:r>
-      <w:r>
-        <w:rPr>
-          <w:sz w:val="24"/>
-          <w:szCs w:val="24"/>
-        </w:rPr>
-        <w:t>5715943166</w:t>
+        <w:t>+62 85715943166</w:t>
       </w:r>
       <w:r>
         <w:rPr>
@@ -66,7 +59,16 @@
           <w:sz w:val="24"/>
           <w:szCs w:val="24"/>
         </w:rPr>
-        <w:t xml:space="preserve"> | </w:t>
+        <w:t xml:space="preserve"> | faizilyasa16@gmail.com</w:t>
+      </w:r>
+      <w:r>
+        <w:rPr>
+          <w:color w:val="0000FF"/>
+          <w:sz w:val="24"/>
+          <w:szCs w:val="24"/>
+          <w:u w:val="single"/>
+        </w:rPr>
+        <w:t xml:space="preserve"> </w:t>
       </w:r>
       <w:r>
         <w:rPr>
@@ -74,32 +76,7 @@
           <w:sz w:val="24"/>
           <w:szCs w:val="24"/>
         </w:rPr>
-        <w:t>faizilyasa16@gmail.com</w:t>
-      </w:r>
-      <w:r>
-        <w:rPr>
-          <w:color w:val="0000FF"/>
-          <w:sz w:val="24"/>
-          <w:szCs w:val="24"/>
-          <w:u w:val="single"/>
-        </w:rPr>
-        <w:t xml:space="preserve"> </w:t>
-      </w:r>
-      <w:r>
-        <w:rPr>
-          <w:color w:val="000000"/>
-          <w:sz w:val="24"/>
-          <w:szCs w:val="24"/>
-        </w:rPr>
-        <w:t>|</w:t>
-      </w:r>
-      <w:r>
-        <w:rPr>
-          <w:color w:val="000000"/>
-          <w:sz w:val="24"/>
-          <w:szCs w:val="24"/>
-        </w:rPr>
-        <w:t xml:space="preserve"> </w:t>
+        <w:t xml:space="preserve">| </w:t>
       </w:r>
       <w:r>
         <w:rPr>
@@ -1371,6 +1348,8 @@
       <w:r>
         <w:rPr>
           <w:rFonts w:ascii="Arial" w:eastAsia="Arial" w:hAnsi="Arial" w:cs="Arial"/>
+          <w:b/>
+          <w:bCs/>
           <w:sz w:val="24"/>
           <w:szCs w:val="24"/>
           <w:lang w:val="en-ID"/>
@@ -3313,6 +3292,7 @@
   <w:style w:type="character" w:default="1" w:styleId="DefaultParagraphFont">
     <w:name w:val="Default Paragraph Font"/>
     <w:uiPriority w:val="1"/>
+    <w:semiHidden/>
     <w:unhideWhenUsed/>
   </w:style>
   <w:style w:type="table" w:default="1" w:styleId="TableNormal">

</xml_diff>